<commit_message>
Added Glitch link to Project Submission Document.
</commit_message>
<xml_diff>
--- a/JohnDennehy_ProjectSubmissionTemplate.docx
+++ b/JohnDennehy_ProjectSubmissionTemplate.docx
@@ -48,15 +48,7 @@
           <w:rPr>
             <w:rStyle w:val="Hyperlink"/>
           </w:rPr>
-          <w:t>https://github.com/</w:t>
-        </w:r>
-        <w:bookmarkStart w:id="0" w:name="_GoBack"/>
-        <w:bookmarkEnd w:id="0"/>
-        <w:r>
-          <w:rPr>
-            <w:rStyle w:val="Hyperlink"/>
-          </w:rPr>
-          <w:t>JohnDennehy101/homeautomation</w:t>
+          <w:t>https://github.com/JohnDennehy101/homeautomation</w:t>
         </w:r>
       </w:hyperlink>
       <w:r>
@@ -1080,6 +1072,20 @@
         <w:t>Integrated Google Maps into Glitch application</w:t>
       </w:r>
       <w:r>
+        <w:t xml:space="preserve"> (</w:t>
+      </w:r>
+      <w:hyperlink r:id="rId11" w:history="1">
+        <w:r>
+          <w:rPr>
+            <w:rStyle w:val="Hyperlink"/>
+          </w:rPr>
+          <w:t>link to Glitch application</w:t>
+        </w:r>
+      </w:hyperlink>
+      <w:r>
+        <w:t>)</w:t>
+      </w:r>
+      <w:r>
         <w:t xml:space="preserve"> and</w:t>
       </w:r>
       <w:r>
@@ -1100,7 +1106,10 @@
       <w:r>
         <w:t xml:space="preserve"> ChartJs used with Firebase realtime database data in Glitch application to provide view of run trends as well as weather conditions.</w:t>
       </w:r>
+      <w:bookmarkStart w:id="0" w:name="_GoBack"/>
+      <w:bookmarkEnd w:id="0"/>
     </w:p>
+    <w:p/>
     <w:p/>
     <w:p>
       <w:r>
@@ -1125,13 +1134,7 @@
         <w:t>load the Y (luminance) data from the stream)</w:t>
       </w:r>
       <w:r>
-        <w:t xml:space="preserve">. </w:t>
-      </w:r>
-      <w:r>
-        <w:t xml:space="preserve">Also made extensive use of datetime for comparison of current time against set conditions (i.e. to </w:t>
-      </w:r>
-      <w:r>
-        <w:t>compare current time with ‘dusk’ time provided in API response from SunriseSunset</w:t>
+        <w:t>. Also made extensive use of datetime for comparison of current time against set conditions (i.e. to compare current time with ‘dusk’ time provided in API response from SunriseSunset</w:t>
       </w:r>
       <w:r>
         <w:t>)</w:t>
@@ -1172,7 +1175,7 @@
                     <pic:cNvPicPr/>
                   </pic:nvPicPr>
                   <pic:blipFill>
-                    <a:blip r:embed="rId11"/>
+                    <a:blip r:embed="rId12"/>
                     <a:stretch>
                       <a:fillRect/>
                     </a:stretch>
@@ -2182,12 +2185,9 @@
 </file>
 
 <file path=customXml/item1.xml><?xml version="1.0" encoding="utf-8"?>
-<?mso-contentType ?>
-<FormTemplates xmlns="http://schemas.microsoft.com/sharepoint/v3/contenttype/forms">
-  <Display>DocumentLibraryForm</Display>
-  <Edit>DocumentLibraryForm</Edit>
-  <New>DocumentLibraryForm</New>
-</FormTemplates>
+<p:properties xmlns:p="http://schemas.microsoft.com/office/2006/metadata/properties" xmlns:xsi="http://www.w3.org/2001/XMLSchema-instance" xmlns:pc="http://schemas.microsoft.com/office/infopath/2007/PartnerControls">
+  <documentManagement/>
+</p:properties>
 </file>
 
 <file path=customXml/item2.xml><?xml version="1.0" encoding="utf-8"?>
@@ -2394,9 +2394,12 @@
 </file>
 
 <file path=customXml/item3.xml><?xml version="1.0" encoding="utf-8"?>
-<p:properties xmlns:p="http://schemas.microsoft.com/office/2006/metadata/properties" xmlns:xsi="http://www.w3.org/2001/XMLSchema-instance" xmlns:pc="http://schemas.microsoft.com/office/infopath/2007/PartnerControls">
-  <documentManagement/>
-</p:properties>
+<?mso-contentType ?>
+<FormTemplates xmlns="http://schemas.microsoft.com/sharepoint/v3/contenttype/forms">
+  <Display>DocumentLibraryForm</Display>
+  <Edit>DocumentLibraryForm</Edit>
+  <New>DocumentLibraryForm</New>
+</FormTemplates>
 </file>
 
 <file path=customXml/item4.xml><?xml version="1.0" encoding="utf-8"?>
@@ -2404,9 +2407,10 @@
 </file>
 
 <file path=customXml/itemProps1.xml><?xml version="1.0" encoding="utf-8"?>
-<ds:datastoreItem xmlns:ds="http://schemas.openxmlformats.org/officeDocument/2006/customXml" ds:itemID="{CEE25B5A-F585-4A24-8A80-2F7B9A05AADA}">
+<ds:datastoreItem xmlns:ds="http://schemas.openxmlformats.org/officeDocument/2006/customXml" ds:itemID="{47B6BF92-1471-48CF-BB59-DE022DE0A8C1}">
   <ds:schemaRefs>
-    <ds:schemaRef ds:uri="http://schemas.microsoft.com/sharepoint/v3/contenttype/forms"/>
+    <ds:schemaRef ds:uri="http://schemas.microsoft.com/office/2006/metadata/properties"/>
+    <ds:schemaRef ds:uri="http://schemas.microsoft.com/office/infopath/2007/PartnerControls"/>
   </ds:schemaRefs>
 </ds:datastoreItem>
 </file>
@@ -2431,16 +2435,15 @@
 </file>
 
 <file path=customXml/itemProps3.xml><?xml version="1.0" encoding="utf-8"?>
-<ds:datastoreItem xmlns:ds="http://schemas.openxmlformats.org/officeDocument/2006/customXml" ds:itemID="{47B6BF92-1471-48CF-BB59-DE022DE0A8C1}">
+<ds:datastoreItem xmlns:ds="http://schemas.openxmlformats.org/officeDocument/2006/customXml" ds:itemID="{CEE25B5A-F585-4A24-8A80-2F7B9A05AADA}">
   <ds:schemaRefs>
-    <ds:schemaRef ds:uri="http://schemas.microsoft.com/office/2006/metadata/properties"/>
-    <ds:schemaRef ds:uri="http://schemas.microsoft.com/office/infopath/2007/PartnerControls"/>
+    <ds:schemaRef ds:uri="http://schemas.microsoft.com/sharepoint/v3/contenttype/forms"/>
   </ds:schemaRefs>
 </ds:datastoreItem>
 </file>
 
 <file path=customXml/itemProps4.xml><?xml version="1.0" encoding="utf-8"?>
-<ds:datastoreItem xmlns:ds="http://schemas.openxmlformats.org/officeDocument/2006/customXml" ds:itemID="{72C4BA36-5422-404C-AC44-E034A7FED3AC}">
+<ds:datastoreItem xmlns:ds="http://schemas.openxmlformats.org/officeDocument/2006/customXml" ds:itemID="{0C5093A9-19CE-634D-AD7C-0383C20E2822}">
   <ds:schemaRefs>
     <ds:schemaRef ds:uri="http://schemas.openxmlformats.org/officeDocument/2006/bibliography"/>
   </ds:schemaRefs>

</xml_diff>